<commit_message>
added and modified all files of dsa_first_main successfully
</commit_message>
<xml_diff>
--- a/gitcommands.docx
+++ b/gitcommands.docx
@@ -53,15 +53,7 @@
         </w:numPr>
       </w:pPr>
       <w:r>
-        <w:t xml:space="preserve">Git add –a / git </w:t>
-      </w:r>
-      <w:proofErr w:type="gramStart"/>
-      <w:r>
-        <w:t>add</w:t>
-      </w:r>
-      <w:proofErr w:type="gramEnd"/>
-      <w:r>
-        <w:t xml:space="preserve"> &lt;name of file&gt; </w:t>
+        <w:t xml:space="preserve">Git add –a / git add &lt;name of file&gt; </w:t>
       </w:r>
     </w:p>
     <w:p>
@@ -128,12 +120,10 @@
         <w:t xml:space="preserve">Git config –global </w:t>
       </w:r>
       <w:proofErr w:type="spellStart"/>
-      <w:proofErr w:type="gramStart"/>
       <w:r>
         <w:t>user.email</w:t>
       </w:r>
       <w:proofErr w:type="spellEnd"/>
-      <w:proofErr w:type="gramEnd"/>
       <w:r>
         <w:t xml:space="preserve">// shows the email </w:t>
       </w:r>
@@ -155,15 +145,7 @@
       </w:r>
       <w:proofErr w:type="spellEnd"/>
       <w:r>
-        <w:t xml:space="preserve">// this </w:t>
-      </w:r>
-      <w:proofErr w:type="gramStart"/>
-      <w:r>
-        <w:t>is  a</w:t>
-      </w:r>
-      <w:proofErr w:type="gramEnd"/>
-      <w:r>
-        <w:t xml:space="preserve"> dangerous command used to delete and remove the </w:t>
+        <w:t xml:space="preserve">// this is  a dangerous command used to delete and remove the </w:t>
       </w:r>
       <w:proofErr w:type="spellStart"/>
       <w:r>
@@ -216,13 +198,8 @@
       </w:r>
       <w:proofErr w:type="spellEnd"/>
       <w:r>
-        <w:t xml:space="preserve"> command for present working </w:t>
-      </w:r>
-      <w:proofErr w:type="gramStart"/>
-      <w:r>
-        <w:t>directory .</w:t>
-      </w:r>
-      <w:proofErr w:type="gramEnd"/>
+        <w:t xml:space="preserve"> command for present working directory .</w:t>
+      </w:r>
     </w:p>
     <w:p>
       <w:pPr>
@@ -328,7 +305,6 @@
           <w:numId w:val="1"/>
         </w:numPr>
       </w:pPr>
-      <w:proofErr w:type="gramStart"/>
       <w:r>
         <w:t>Touch .</w:t>
       </w:r>
@@ -337,7 +313,6 @@
         <w:t>gitignore</w:t>
       </w:r>
       <w:proofErr w:type="spellEnd"/>
-      <w:proofErr w:type="gramEnd"/>
       <w:r>
         <w:t xml:space="preserve">: this is file we create wherein we store the names of files and folders we do not want to modify and commit </w:t>
       </w:r>
@@ -351,18 +326,13 @@
         </w:numPr>
       </w:pPr>
       <w:r>
-        <w:t xml:space="preserve">Then inside </w:t>
-      </w:r>
-      <w:proofErr w:type="gramStart"/>
-      <w:r>
-        <w:t>the .</w:t>
+        <w:t>Then inside the .</w:t>
       </w:r>
       <w:proofErr w:type="spellStart"/>
       <w:r>
         <w:t>gitignore</w:t>
       </w:r>
       <w:proofErr w:type="spellEnd"/>
-      <w:proofErr w:type="gramEnd"/>
       <w:r>
         <w:t xml:space="preserve"> file you have to write &lt;file </w:t>
       </w:r>
@@ -392,18 +362,13 @@
         </w:numPr>
       </w:pPr>
       <w:r>
-        <w:t xml:space="preserve">Say you want to ignore all files of type .log, then in </w:t>
-      </w:r>
-      <w:proofErr w:type="gramStart"/>
-      <w:r>
-        <w:t>the .</w:t>
+        <w:t>Say you want to ignore all files of type .log, then in the .</w:t>
       </w:r>
       <w:proofErr w:type="spellStart"/>
       <w:r>
         <w:t>gitignore</w:t>
       </w:r>
       <w:proofErr w:type="spellEnd"/>
-      <w:proofErr w:type="gramEnd"/>
       <w:r>
         <w:t xml:space="preserve"> file type *.log</w:t>
       </w:r>
@@ -417,18 +382,10 @@
         </w:numPr>
       </w:pPr>
       <w:r>
-        <w:t xml:space="preserve">Git </w:t>
-      </w:r>
-      <w:proofErr w:type="gramStart"/>
-      <w:r>
-        <w:t xml:space="preserve">diff </w:t>
-      </w:r>
-      <w:r>
-        <w:t>:</w:t>
-      </w:r>
-      <w:proofErr w:type="gramEnd"/>
-      <w:r>
-        <w:t xml:space="preserve"> </w:t>
+        <w:t xml:space="preserve">Git diff </w:t>
+      </w:r>
+      <w:r>
+        <w:t xml:space="preserve">: </w:t>
       </w:r>
       <w:r>
         <w:t xml:space="preserve">compares staging area and working directory </w:t>
@@ -463,35 +420,19 @@
         </w:numPr>
       </w:pPr>
       <w:r>
-        <w:t xml:space="preserve">git diff-- </w:t>
-      </w:r>
-      <w:proofErr w:type="gramStart"/>
-      <w:r>
-        <w:t>staged :</w:t>
-      </w:r>
-      <w:proofErr w:type="gramEnd"/>
-      <w:r>
-        <w:t xml:space="preserve"> compares the previous commit to the current staging area </w:t>
-      </w:r>
-    </w:p>
-    <w:p>
-      <w:pPr>
-        <w:pStyle w:val="ListParagraph"/>
-        <w:numPr>
-          <w:ilvl w:val="0"/>
-          <w:numId w:val="1"/>
-        </w:numPr>
-      </w:pPr>
-      <w:r>
-        <w:t xml:space="preserve">git </w:t>
-      </w:r>
-      <w:proofErr w:type="gramStart"/>
-      <w:r>
-        <w:t>rm :</w:t>
-      </w:r>
-      <w:proofErr w:type="gramEnd"/>
-      <w:r>
-        <w:t xml:space="preserve"> this removes the file </w:t>
+        <w:t xml:space="preserve">git diff-- staged : compares the previous commit to the current staging area </w:t>
+      </w:r>
+    </w:p>
+    <w:p>
+      <w:pPr>
+        <w:pStyle w:val="ListParagraph"/>
+        <w:numPr>
+          <w:ilvl w:val="0"/>
+          <w:numId w:val="1"/>
+        </w:numPr>
+      </w:pPr>
+      <w:r>
+        <w:t xml:space="preserve">git rm : this removes the file </w:t>
       </w:r>
     </w:p>
     <w:p>
@@ -514,47 +455,29 @@
           <w:numId w:val="1"/>
         </w:numPr>
       </w:pPr>
-      <w:proofErr w:type="gramStart"/>
-      <w:r>
-        <w:t>:q</w:t>
-      </w:r>
-      <w:proofErr w:type="gramEnd"/>
-      <w:r>
-        <w:t xml:space="preserve">!   </w:t>
-      </w:r>
-      <w:proofErr w:type="gramStart"/>
-      <w:r>
-        <w:t>:</w:t>
-      </w:r>
-      <w:r>
-        <w:t>This</w:t>
-      </w:r>
-      <w:proofErr w:type="gramEnd"/>
-      <w:r>
-        <w:t xml:space="preserve"> command means "quit without saving changes". It will exit Vim and discard any changes you made to the file.</w:t>
-      </w:r>
-    </w:p>
-    <w:p>
-      <w:pPr>
-        <w:pStyle w:val="ListParagraph"/>
-        <w:numPr>
-          <w:ilvl w:val="0"/>
-          <w:numId w:val="1"/>
-        </w:numPr>
-      </w:pPr>
-      <w:r>
-        <w:t xml:space="preserve">Git rm – cached filename: lets say there is a file already being tracked, not you add it </w:t>
-      </w:r>
-      <w:proofErr w:type="gramStart"/>
-      <w:r>
-        <w:t>to .</w:t>
+      <w:r>
+        <w:t>:q!   :</w:t>
+      </w:r>
+      <w:r>
+        <w:t>This command means "quit without saving changes". It will exit Vim and discard any changes you made to the file.</w:t>
+      </w:r>
+    </w:p>
+    <w:p>
+      <w:pPr>
+        <w:pStyle w:val="ListParagraph"/>
+        <w:numPr>
+          <w:ilvl w:val="0"/>
+          <w:numId w:val="1"/>
+        </w:numPr>
+      </w:pPr>
+      <w:r>
+        <w:t>Git rm – cached filename: lets say there is a file already being tracked, not you add it to .</w:t>
       </w:r>
       <w:proofErr w:type="spellStart"/>
       <w:r>
         <w:t>gitignore</w:t>
       </w:r>
       <w:proofErr w:type="spellEnd"/>
-      <w:proofErr w:type="gramEnd"/>
       <w:r>
         <w:t xml:space="preserve"> and then commit, now if you make any changes to it, it will still show modified and to be staged, thus for this use this command</w:t>
       </w:r>
@@ -568,15 +491,7 @@
         </w:numPr>
       </w:pPr>
       <w:r>
-        <w:t xml:space="preserve">Git log -p or git log -3 or any number, it is used to see those many </w:t>
-      </w:r>
-      <w:proofErr w:type="gramStart"/>
-      <w:r>
-        <w:t>number</w:t>
-      </w:r>
-      <w:proofErr w:type="gramEnd"/>
-      <w:r>
-        <w:t xml:space="preserve"> of changes along with the diff </w:t>
+        <w:t xml:space="preserve">Git log -p or git log -3 or any number, it is used to see those many number of changes along with the diff </w:t>
       </w:r>
     </w:p>
     <w:p>
@@ -600,15 +515,7 @@
         </w:numPr>
       </w:pPr>
       <w:r>
-        <w:t xml:space="preserve">Git log--pretty=one </w:t>
-      </w:r>
-      <w:proofErr w:type="gramStart"/>
-      <w:r>
-        <w:t>line :</w:t>
-      </w:r>
-      <w:proofErr w:type="gramEnd"/>
-      <w:r>
-        <w:t xml:space="preserve"> it shows in a neat one line per commit </w:t>
+        <w:t xml:space="preserve">Git log--pretty=one line : it shows in a neat one line per commit </w:t>
       </w:r>
     </w:p>
     <w:p>
@@ -648,19 +555,8 @@
           <w:sz w:val="18"/>
           <w:szCs w:val="18"/>
         </w:rPr>
-        <w:t>git log --since=</w:t>
-      </w:r>
-      <w:proofErr w:type="gramStart"/>
-      <w:r>
-        <w:rPr>
-          <w:rFonts w:ascii="Lucida Console" w:hAnsi="Lucida Console" w:cs="Lucida Console"/>
-          <w:kern w:val="0"/>
-          <w:sz w:val="18"/>
-          <w:szCs w:val="18"/>
-        </w:rPr>
-        <w:t>2.days</w:t>
-      </w:r>
-      <w:proofErr w:type="gramEnd"/>
+        <w:t>git log --since=2.days</w:t>
+      </w:r>
       <w:r>
         <w:rPr>
           <w:rFonts w:ascii="Lucida Console" w:hAnsi="Lucida Console" w:cs="Lucida Console"/>
@@ -696,17 +592,7 @@
           <w:sz w:val="18"/>
           <w:szCs w:val="18"/>
         </w:rPr>
-        <w:t>git log --since=</w:t>
-      </w:r>
-      <w:proofErr w:type="gramStart"/>
-      <w:r>
-        <w:rPr>
-          <w:rFonts w:ascii="Lucida Console" w:hAnsi="Lucida Console" w:cs="Lucida Console"/>
-          <w:kern w:val="0"/>
-          <w:sz w:val="18"/>
-          <w:szCs w:val="18"/>
-        </w:rPr>
-        <w:t>2.</w:t>
+        <w:t>git log --since=2.</w:t>
       </w:r>
       <w:r>
         <w:rPr>
@@ -717,7 +603,6 @@
         </w:rPr>
         <w:t>weeks</w:t>
       </w:r>
-      <w:proofErr w:type="gramEnd"/>
     </w:p>
     <w:p>
       <w:pPr>
@@ -744,36 +629,16 @@
           <w:sz w:val="18"/>
           <w:szCs w:val="18"/>
         </w:rPr>
-        <w:t>git log --pretty=format:"%h -- %an</w:t>
-      </w:r>
-      <w:proofErr w:type="gramStart"/>
-      <w:r>
-        <w:rPr>
-          <w:rFonts w:ascii="Lucida Console" w:hAnsi="Lucida Console" w:cs="Lucida Console"/>
-          <w:kern w:val="0"/>
-          <w:sz w:val="18"/>
-          <w:szCs w:val="18"/>
-        </w:rPr>
-        <w:t>"</w:t>
-      </w:r>
-      <w:r>
-        <w:rPr>
-          <w:rFonts w:ascii="Lucida Console" w:hAnsi="Lucida Console" w:cs="Lucida Console"/>
-          <w:kern w:val="0"/>
-          <w:sz w:val="18"/>
-          <w:szCs w:val="18"/>
-        </w:rPr>
-        <w:t xml:space="preserve"> :</w:t>
-      </w:r>
-      <w:proofErr w:type="gramEnd"/>
-      <w:r>
-        <w:rPr>
-          <w:rFonts w:ascii="Lucida Console" w:hAnsi="Lucida Console" w:cs="Lucida Console"/>
-          <w:kern w:val="0"/>
-          <w:sz w:val="18"/>
-          <w:szCs w:val="18"/>
-        </w:rPr>
-        <w:t xml:space="preserve"> it will print it in this format along with the names , for email use %ae</w:t>
+        <w:t>git log --pretty=format:"%h -- %an"</w:t>
+      </w:r>
+      <w:r>
+        <w:rPr>
+          <w:rFonts w:ascii="Lucida Console" w:hAnsi="Lucida Console" w:cs="Lucida Console"/>
+          <w:kern w:val="0"/>
+          <w:sz w:val="18"/>
+          <w:szCs w:val="18"/>
+        </w:rPr>
+        <w:t xml:space="preserve"> : it will print it in this format along with the names , for email use %ae</w:t>
       </w:r>
     </w:p>
     <w:p>
@@ -794,7 +659,6 @@
           <w:szCs w:val="18"/>
         </w:rPr>
       </w:pPr>
-      <w:proofErr w:type="gramStart"/>
       <w:r>
         <w:rPr>
           <w:rFonts w:ascii="Lucida Console" w:hAnsi="Lucida Console" w:cs="Lucida Console"/>
@@ -815,7 +679,6 @@
         <w:t>wq</w:t>
       </w:r>
       <w:proofErr w:type="spellEnd"/>
-      <w:proofErr w:type="gramEnd"/>
       <w:r>
         <w:rPr>
           <w:rFonts w:ascii="Lucida Console" w:hAnsi="Lucida Console" w:cs="Lucida Console"/>
@@ -835,15 +698,7 @@
         </w:numPr>
       </w:pPr>
       <w:r>
-        <w:t xml:space="preserve">Git restore - -staged </w:t>
-      </w:r>
-      <w:proofErr w:type="gramStart"/>
-      <w:r>
-        <w:t>filename :</w:t>
-      </w:r>
-      <w:proofErr w:type="gramEnd"/>
-      <w:r>
-        <w:t xml:space="preserve"> to remove the file from the staging area</w:t>
+        <w:t>Git restore - -staged filename : to remove the file from the staging area</w:t>
       </w:r>
       <w:r>
         <w:t xml:space="preserve">( </w:t>
@@ -875,15 +730,7 @@
       </w:r>
       <w:proofErr w:type="spellEnd"/>
       <w:r>
-        <w:t xml:space="preserve"> the particular file </w:t>
-      </w:r>
-      <w:proofErr w:type="gramStart"/>
-      <w:r>
-        <w:t>( but</w:t>
-      </w:r>
-      <w:proofErr w:type="gramEnd"/>
-      <w:r>
-        <w:t xml:space="preserve"> here you will loose the current changed if you haven’t commit </w:t>
+        <w:t xml:space="preserve"> the particular file ( but here you will loose the current changed if you haven’t commit </w:t>
       </w:r>
       <w:r>
         <w:t>it , so it can be dangerous)</w:t>
@@ -898,25 +745,113 @@
         </w:numPr>
       </w:pPr>
       <w:r>
-        <w:t>Git checkout -</w:t>
-      </w:r>
-      <w:proofErr w:type="gramStart"/>
-      <w:r>
-        <w:t>f :</w:t>
-      </w:r>
-      <w:proofErr w:type="gramEnd"/>
-      <w:r>
-        <w:t xml:space="preserve"> not particular file, but more than one files in the directory</w:t>
-      </w:r>
-    </w:p>
-    <w:p>
-      <w:pPr>
-        <w:pStyle w:val="ListParagraph"/>
-        <w:numPr>
-          <w:ilvl w:val="0"/>
-          <w:numId w:val="1"/>
-        </w:numPr>
-      </w:pPr>
+        <w:t>Git checkout -f : not particular file, but more than one files in the directory</w:t>
+      </w:r>
+    </w:p>
+    <w:p>
+      <w:pPr>
+        <w:pStyle w:val="ListParagraph"/>
+        <w:numPr>
+          <w:ilvl w:val="0"/>
+          <w:numId w:val="1"/>
+        </w:numPr>
+        <w:autoSpaceDE w:val="0"/>
+        <w:autoSpaceDN w:val="0"/>
+        <w:adjustRightInd w:val="0"/>
+        <w:spacing w:after="0" w:line="240" w:lineRule="auto"/>
+        <w:rPr>
+          <w:rFonts w:ascii="Lucida Console" w:hAnsi="Lucida Console" w:cs="Lucida Console"/>
+          <w:kern w:val="0"/>
+          <w:sz w:val="18"/>
+          <w:szCs w:val="18"/>
+        </w:rPr>
+      </w:pPr>
+      <w:r>
+        <w:rPr>
+          <w:rFonts w:ascii="Lucida Console" w:hAnsi="Lucida Console" w:cs="Lucida Console"/>
+          <w:kern w:val="0"/>
+          <w:sz w:val="18"/>
+          <w:szCs w:val="18"/>
+        </w:rPr>
+        <w:t>git push -u origin master</w:t>
+      </w:r>
+      <w:r>
+        <w:rPr>
+          <w:rFonts w:ascii="Lucida Console" w:hAnsi="Lucida Console" w:cs="Lucida Console"/>
+          <w:kern w:val="0"/>
+          <w:sz w:val="18"/>
+          <w:szCs w:val="18"/>
+        </w:rPr>
+        <w:t xml:space="preserve"> </w:t>
+      </w:r>
+    </w:p>
+    <w:p>
+      <w:pPr>
+        <w:pStyle w:val="ListParagraph"/>
+        <w:numPr>
+          <w:ilvl w:val="0"/>
+          <w:numId w:val="1"/>
+        </w:numPr>
+        <w:autoSpaceDE w:val="0"/>
+        <w:autoSpaceDN w:val="0"/>
+        <w:adjustRightInd w:val="0"/>
+        <w:spacing w:after="0" w:line="240" w:lineRule="auto"/>
+        <w:rPr>
+          <w:rFonts w:ascii="Lucida Console" w:hAnsi="Lucida Console" w:cs="Lucida Console"/>
+          <w:kern w:val="0"/>
+          <w:sz w:val="18"/>
+          <w:szCs w:val="18"/>
+        </w:rPr>
+      </w:pPr>
+      <w:r>
+        <w:rPr>
+          <w:rFonts w:ascii="Lucida Console" w:hAnsi="Lucida Console" w:cs="Lucida Console"/>
+          <w:kern w:val="0"/>
+          <w:sz w:val="18"/>
+          <w:szCs w:val="18"/>
+        </w:rPr>
+        <w:t xml:space="preserve">git remote add origin </w:t>
+      </w:r>
+      <w:hyperlink r:id="rId5" w:history="1">
+        <w:r>
+          <w:rPr>
+            <w:rStyle w:val="Hyperlink"/>
+            <w:rFonts w:ascii="Lucida Console" w:hAnsi="Lucida Console" w:cs="Lucida Console"/>
+            <w:kern w:val="0"/>
+            <w:sz w:val="18"/>
+            <w:szCs w:val="18"/>
+          </w:rPr>
+          <w:t>https://github.com/Dhruv-Sadhale/gitdc.git</w:t>
+        </w:r>
+      </w:hyperlink>
+    </w:p>
+    <w:p>
+      <w:pPr>
+        <w:pStyle w:val="ListParagraph"/>
+        <w:numPr>
+          <w:ilvl w:val="0"/>
+          <w:numId w:val="1"/>
+        </w:numPr>
+        <w:autoSpaceDE w:val="0"/>
+        <w:autoSpaceDN w:val="0"/>
+        <w:adjustRightInd w:val="0"/>
+        <w:spacing w:after="0" w:line="240" w:lineRule="auto"/>
+        <w:rPr>
+          <w:rFonts w:ascii="Lucida Console" w:hAnsi="Lucida Console" w:cs="Lucida Console"/>
+          <w:kern w:val="0"/>
+          <w:sz w:val="18"/>
+          <w:szCs w:val="18"/>
+        </w:rPr>
+      </w:pPr>
+      <w:r>
+        <w:rPr>
+          <w:rFonts w:ascii="Lucida Console" w:hAnsi="Lucida Console" w:cs="Lucida Console"/>
+          <w:kern w:val="0"/>
+          <w:sz w:val="18"/>
+          <w:szCs w:val="18"/>
+        </w:rPr>
+        <w:t>git remote -v</w:t>
+      </w:r>
     </w:p>
     <w:p>
       <w:pPr>
@@ -1438,6 +1373,7 @@
   <w:style w:type="character" w:default="1" w:styleId="DefaultParagraphFont">
     <w:name w:val="Default Paragraph Font"/>
     <w:uiPriority w:val="1"/>
+    <w:semiHidden/>
     <w:unhideWhenUsed/>
   </w:style>
   <w:style w:type="table" w:default="1" w:styleId="TableNormal">
@@ -1471,6 +1407,29 @@
       <w:ind w:left="720"/>
       <w:contextualSpacing/>
     </w:pPr>
+  </w:style>
+  <w:style w:type="character" w:styleId="Hyperlink">
+    <w:name w:val="Hyperlink"/>
+    <w:basedOn w:val="DefaultParagraphFont"/>
+    <w:uiPriority w:val="99"/>
+    <w:unhideWhenUsed/>
+    <w:rsid w:val="003E5812"/>
+    <w:rPr>
+      <w:color w:val="0563C1" w:themeColor="hyperlink"/>
+      <w:u w:val="single"/>
+    </w:rPr>
+  </w:style>
+  <w:style w:type="character" w:styleId="UnresolvedMention">
+    <w:name w:val="Unresolved Mention"/>
+    <w:basedOn w:val="DefaultParagraphFont"/>
+    <w:uiPriority w:val="99"/>
+    <w:semiHidden/>
+    <w:unhideWhenUsed/>
+    <w:rsid w:val="003E5812"/>
+    <w:rPr>
+      <w:color w:val="605E5C"/>
+      <w:shd w:val="clear" w:color="auto" w:fill="E1DFDD"/>
+    </w:rPr>
   </w:style>
 </w:styles>
 </file>

</xml_diff>

<commit_message>
changes made after creating binary_search file
</commit_message>
<xml_diff>
--- a/gitcommands.docx
+++ b/gitcommands.docx
@@ -53,7 +53,15 @@
         </w:numPr>
       </w:pPr>
       <w:r>
-        <w:t xml:space="preserve">Git add –a / git add &lt;name of file&gt; </w:t>
+        <w:t xml:space="preserve">Git add –a / git </w:t>
+      </w:r>
+      <w:proofErr w:type="gramStart"/>
+      <w:r>
+        <w:t>add</w:t>
+      </w:r>
+      <w:proofErr w:type="gramEnd"/>
+      <w:r>
+        <w:t xml:space="preserve"> &lt;name of file&gt; </w:t>
       </w:r>
     </w:p>
     <w:p>
@@ -120,10 +128,12 @@
         <w:t xml:space="preserve">Git config –global </w:t>
       </w:r>
       <w:proofErr w:type="spellStart"/>
+      <w:proofErr w:type="gramStart"/>
       <w:r>
         <w:t>user.email</w:t>
       </w:r>
       <w:proofErr w:type="spellEnd"/>
+      <w:proofErr w:type="gramEnd"/>
       <w:r>
         <w:t xml:space="preserve">// shows the email </w:t>
       </w:r>
@@ -145,7 +155,15 @@
       </w:r>
       <w:proofErr w:type="spellEnd"/>
       <w:r>
-        <w:t xml:space="preserve">// this is  a dangerous command used to delete and remove the </w:t>
+        <w:t xml:space="preserve">// this </w:t>
+      </w:r>
+      <w:proofErr w:type="gramStart"/>
+      <w:r>
+        <w:t>is  a</w:t>
+      </w:r>
+      <w:proofErr w:type="gramEnd"/>
+      <w:r>
+        <w:t xml:space="preserve"> dangerous command used to delete and remove the </w:t>
       </w:r>
       <w:proofErr w:type="spellStart"/>
       <w:r>
@@ -198,8 +216,13 @@
       </w:r>
       <w:proofErr w:type="spellEnd"/>
       <w:r>
-        <w:t xml:space="preserve"> command for present working directory .</w:t>
-      </w:r>
+        <w:t xml:space="preserve"> command for present working </w:t>
+      </w:r>
+      <w:proofErr w:type="gramStart"/>
+      <w:r>
+        <w:t>directory .</w:t>
+      </w:r>
+      <w:proofErr w:type="gramEnd"/>
     </w:p>
     <w:p>
       <w:pPr>
@@ -305,6 +328,7 @@
           <w:numId w:val="1"/>
         </w:numPr>
       </w:pPr>
+      <w:proofErr w:type="gramStart"/>
       <w:r>
         <w:t>Touch .</w:t>
       </w:r>
@@ -313,6 +337,7 @@
         <w:t>gitignore</w:t>
       </w:r>
       <w:proofErr w:type="spellEnd"/>
+      <w:proofErr w:type="gramEnd"/>
       <w:r>
         <w:t xml:space="preserve">: this is file we create wherein we store the names of files and folders we do not want to modify and commit </w:t>
       </w:r>
@@ -326,13 +351,18 @@
         </w:numPr>
       </w:pPr>
       <w:r>
-        <w:t>Then inside the .</w:t>
+        <w:t xml:space="preserve">Then inside </w:t>
+      </w:r>
+      <w:proofErr w:type="gramStart"/>
+      <w:r>
+        <w:t>the .</w:t>
       </w:r>
       <w:proofErr w:type="spellStart"/>
       <w:r>
         <w:t>gitignore</w:t>
       </w:r>
       <w:proofErr w:type="spellEnd"/>
+      <w:proofErr w:type="gramEnd"/>
       <w:r>
         <w:t xml:space="preserve"> file you have to write &lt;file </w:t>
       </w:r>
@@ -362,13 +392,18 @@
         </w:numPr>
       </w:pPr>
       <w:r>
-        <w:t>Say you want to ignore all files of type .log, then in the .</w:t>
+        <w:t xml:space="preserve">Say you want to ignore all files of type .log, then in </w:t>
+      </w:r>
+      <w:proofErr w:type="gramStart"/>
+      <w:r>
+        <w:t>the .</w:t>
       </w:r>
       <w:proofErr w:type="spellStart"/>
       <w:r>
         <w:t>gitignore</w:t>
       </w:r>
       <w:proofErr w:type="spellEnd"/>
+      <w:proofErr w:type="gramEnd"/>
       <w:r>
         <w:t xml:space="preserve"> file type *.log</w:t>
       </w:r>
@@ -382,10 +417,18 @@
         </w:numPr>
       </w:pPr>
       <w:r>
-        <w:t xml:space="preserve">Git diff </w:t>
-      </w:r>
-      <w:r>
-        <w:t xml:space="preserve">: </w:t>
+        <w:t xml:space="preserve">Git </w:t>
+      </w:r>
+      <w:proofErr w:type="gramStart"/>
+      <w:r>
+        <w:t xml:space="preserve">diff </w:t>
+      </w:r>
+      <w:r>
+        <w:t>:</w:t>
+      </w:r>
+      <w:proofErr w:type="gramEnd"/>
+      <w:r>
+        <w:t xml:space="preserve"> </w:t>
       </w:r>
       <w:r>
         <w:t xml:space="preserve">compares staging area and working directory </w:t>
@@ -420,19 +463,35 @@
         </w:numPr>
       </w:pPr>
       <w:r>
-        <w:t xml:space="preserve">git diff-- staged : compares the previous commit to the current staging area </w:t>
-      </w:r>
-    </w:p>
-    <w:p>
-      <w:pPr>
-        <w:pStyle w:val="ListParagraph"/>
-        <w:numPr>
-          <w:ilvl w:val="0"/>
-          <w:numId w:val="1"/>
-        </w:numPr>
-      </w:pPr>
-      <w:r>
-        <w:t xml:space="preserve">git rm : this removes the file </w:t>
+        <w:t xml:space="preserve">git diff-- </w:t>
+      </w:r>
+      <w:proofErr w:type="gramStart"/>
+      <w:r>
+        <w:t>staged :</w:t>
+      </w:r>
+      <w:proofErr w:type="gramEnd"/>
+      <w:r>
+        <w:t xml:space="preserve"> compares the previous commit to the current staging area </w:t>
+      </w:r>
+    </w:p>
+    <w:p>
+      <w:pPr>
+        <w:pStyle w:val="ListParagraph"/>
+        <w:numPr>
+          <w:ilvl w:val="0"/>
+          <w:numId w:val="1"/>
+        </w:numPr>
+      </w:pPr>
+      <w:r>
+        <w:t xml:space="preserve">git </w:t>
+      </w:r>
+      <w:proofErr w:type="gramStart"/>
+      <w:r>
+        <w:t>rm :</w:t>
+      </w:r>
+      <w:proofErr w:type="gramEnd"/>
+      <w:r>
+        <w:t xml:space="preserve"> this removes the file </w:t>
       </w:r>
     </w:p>
     <w:p>
@@ -455,29 +514,47 @@
           <w:numId w:val="1"/>
         </w:numPr>
       </w:pPr>
-      <w:r>
-        <w:t>:q!   :</w:t>
-      </w:r>
-      <w:r>
-        <w:t>This command means "quit without saving changes". It will exit Vim and discard any changes you made to the file.</w:t>
-      </w:r>
-    </w:p>
-    <w:p>
-      <w:pPr>
-        <w:pStyle w:val="ListParagraph"/>
-        <w:numPr>
-          <w:ilvl w:val="0"/>
-          <w:numId w:val="1"/>
-        </w:numPr>
-      </w:pPr>
-      <w:r>
-        <w:t>Git rm – cached filename: lets say there is a file already being tracked, not you add it to .</w:t>
+      <w:proofErr w:type="gramStart"/>
+      <w:r>
+        <w:t>:q</w:t>
+      </w:r>
+      <w:proofErr w:type="gramEnd"/>
+      <w:r>
+        <w:t xml:space="preserve">!   </w:t>
+      </w:r>
+      <w:proofErr w:type="gramStart"/>
+      <w:r>
+        <w:t>:</w:t>
+      </w:r>
+      <w:r>
+        <w:t>This</w:t>
+      </w:r>
+      <w:proofErr w:type="gramEnd"/>
+      <w:r>
+        <w:t xml:space="preserve"> command means "quit without saving changes". It will exit Vim and discard any changes you made to the file.</w:t>
+      </w:r>
+    </w:p>
+    <w:p>
+      <w:pPr>
+        <w:pStyle w:val="ListParagraph"/>
+        <w:numPr>
+          <w:ilvl w:val="0"/>
+          <w:numId w:val="1"/>
+        </w:numPr>
+      </w:pPr>
+      <w:r>
+        <w:t xml:space="preserve">Git rm – cached filename: lets say there is a file already being tracked, not you add it </w:t>
+      </w:r>
+      <w:proofErr w:type="gramStart"/>
+      <w:r>
+        <w:t>to .</w:t>
       </w:r>
       <w:proofErr w:type="spellStart"/>
       <w:r>
         <w:t>gitignore</w:t>
       </w:r>
       <w:proofErr w:type="spellEnd"/>
+      <w:proofErr w:type="gramEnd"/>
       <w:r>
         <w:t xml:space="preserve"> and then commit, now if you make any changes to it, it will still show modified and to be staged, thus for this use this command</w:t>
       </w:r>
@@ -491,7 +568,15 @@
         </w:numPr>
       </w:pPr>
       <w:r>
-        <w:t xml:space="preserve">Git log -p or git log -3 or any number, it is used to see those many number of changes along with the diff </w:t>
+        <w:t xml:space="preserve">Git log -p or git log -3 or any number, it is used to see those many </w:t>
+      </w:r>
+      <w:proofErr w:type="gramStart"/>
+      <w:r>
+        <w:t>number</w:t>
+      </w:r>
+      <w:proofErr w:type="gramEnd"/>
+      <w:r>
+        <w:t xml:space="preserve"> of changes along with the diff </w:t>
       </w:r>
     </w:p>
     <w:p>
@@ -515,7 +600,15 @@
         </w:numPr>
       </w:pPr>
       <w:r>
-        <w:t xml:space="preserve">Git log--pretty=one line : it shows in a neat one line per commit </w:t>
+        <w:t xml:space="preserve">Git log--pretty=one </w:t>
+      </w:r>
+      <w:proofErr w:type="gramStart"/>
+      <w:r>
+        <w:t>line :</w:t>
+      </w:r>
+      <w:proofErr w:type="gramEnd"/>
+      <w:r>
+        <w:t xml:space="preserve"> it shows in a neat one line per commit </w:t>
       </w:r>
     </w:p>
     <w:p>
@@ -555,8 +648,19 @@
           <w:sz w:val="18"/>
           <w:szCs w:val="18"/>
         </w:rPr>
-        <w:t>git log --since=2.days</w:t>
-      </w:r>
+        <w:t>git log --since=</w:t>
+      </w:r>
+      <w:proofErr w:type="gramStart"/>
+      <w:r>
+        <w:rPr>
+          <w:rFonts w:ascii="Lucida Console" w:hAnsi="Lucida Console" w:cs="Lucida Console"/>
+          <w:kern w:val="0"/>
+          <w:sz w:val="18"/>
+          <w:szCs w:val="18"/>
+        </w:rPr>
+        <w:t>2.days</w:t>
+      </w:r>
+      <w:proofErr w:type="gramEnd"/>
       <w:r>
         <w:rPr>
           <w:rFonts w:ascii="Lucida Console" w:hAnsi="Lucida Console" w:cs="Lucida Console"/>
@@ -592,7 +696,17 @@
           <w:sz w:val="18"/>
           <w:szCs w:val="18"/>
         </w:rPr>
-        <w:t>git log --since=2.</w:t>
+        <w:t>git log --since=</w:t>
+      </w:r>
+      <w:proofErr w:type="gramStart"/>
+      <w:r>
+        <w:rPr>
+          <w:rFonts w:ascii="Lucida Console" w:hAnsi="Lucida Console" w:cs="Lucida Console"/>
+          <w:kern w:val="0"/>
+          <w:sz w:val="18"/>
+          <w:szCs w:val="18"/>
+        </w:rPr>
+        <w:t>2.</w:t>
       </w:r>
       <w:r>
         <w:rPr>
@@ -603,6 +717,7 @@
         </w:rPr>
         <w:t>weeks</w:t>
       </w:r>
+      <w:proofErr w:type="gramEnd"/>
     </w:p>
     <w:p>
       <w:pPr>
@@ -629,16 +744,36 @@
           <w:sz w:val="18"/>
           <w:szCs w:val="18"/>
         </w:rPr>
-        <w:t>git log --pretty=format:"%h -- %an"</w:t>
-      </w:r>
-      <w:r>
-        <w:rPr>
-          <w:rFonts w:ascii="Lucida Console" w:hAnsi="Lucida Console" w:cs="Lucida Console"/>
-          <w:kern w:val="0"/>
-          <w:sz w:val="18"/>
-          <w:szCs w:val="18"/>
-        </w:rPr>
-        <w:t xml:space="preserve"> : it will print it in this format along with the names , for email use %ae</w:t>
+        <w:t>git log --pretty=format:"%h -- %an</w:t>
+      </w:r>
+      <w:proofErr w:type="gramStart"/>
+      <w:r>
+        <w:rPr>
+          <w:rFonts w:ascii="Lucida Console" w:hAnsi="Lucida Console" w:cs="Lucida Console"/>
+          <w:kern w:val="0"/>
+          <w:sz w:val="18"/>
+          <w:szCs w:val="18"/>
+        </w:rPr>
+        <w:t>"</w:t>
+      </w:r>
+      <w:r>
+        <w:rPr>
+          <w:rFonts w:ascii="Lucida Console" w:hAnsi="Lucida Console" w:cs="Lucida Console"/>
+          <w:kern w:val="0"/>
+          <w:sz w:val="18"/>
+          <w:szCs w:val="18"/>
+        </w:rPr>
+        <w:t xml:space="preserve"> :</w:t>
+      </w:r>
+      <w:proofErr w:type="gramEnd"/>
+      <w:r>
+        <w:rPr>
+          <w:rFonts w:ascii="Lucida Console" w:hAnsi="Lucida Console" w:cs="Lucida Console"/>
+          <w:kern w:val="0"/>
+          <w:sz w:val="18"/>
+          <w:szCs w:val="18"/>
+        </w:rPr>
+        <w:t xml:space="preserve"> it will print it in this format along with the names , for email use %ae</w:t>
       </w:r>
     </w:p>
     <w:p>
@@ -659,6 +794,7 @@
           <w:szCs w:val="18"/>
         </w:rPr>
       </w:pPr>
+      <w:proofErr w:type="gramStart"/>
       <w:r>
         <w:rPr>
           <w:rFonts w:ascii="Lucida Console" w:hAnsi="Lucida Console" w:cs="Lucida Console"/>
@@ -679,6 +815,7 @@
         <w:t>wq</w:t>
       </w:r>
       <w:proofErr w:type="spellEnd"/>
+      <w:proofErr w:type="gramEnd"/>
       <w:r>
         <w:rPr>
           <w:rFonts w:ascii="Lucida Console" w:hAnsi="Lucida Console" w:cs="Lucida Console"/>
@@ -698,7 +835,15 @@
         </w:numPr>
       </w:pPr>
       <w:r>
-        <w:t>Git restore - -staged filename : to remove the file from the staging area</w:t>
+        <w:t xml:space="preserve">Git restore - -staged </w:t>
+      </w:r>
+      <w:proofErr w:type="gramStart"/>
+      <w:r>
+        <w:t>filename :</w:t>
+      </w:r>
+      <w:proofErr w:type="gramEnd"/>
+      <w:r>
+        <w:t xml:space="preserve"> to remove the file from the staging area</w:t>
       </w:r>
       <w:r>
         <w:t xml:space="preserve">( </w:t>
@@ -730,7 +875,15 @@
       </w:r>
       <w:proofErr w:type="spellEnd"/>
       <w:r>
-        <w:t xml:space="preserve"> the particular file ( but here you will loose the current changed if you haven’t commit </w:t>
+        <w:t xml:space="preserve"> the particular file </w:t>
+      </w:r>
+      <w:proofErr w:type="gramStart"/>
+      <w:r>
+        <w:t>( but</w:t>
+      </w:r>
+      <w:proofErr w:type="gramEnd"/>
+      <w:r>
+        <w:t xml:space="preserve"> here you will loose the current changed if you haven’t commit </w:t>
       </w:r>
       <w:r>
         <w:t>it , so it can be dangerous)</w:t>
@@ -745,7 +898,15 @@
         </w:numPr>
       </w:pPr>
       <w:r>
-        <w:t>Git checkout -f : not particular file, but more than one files in the directory</w:t>
+        <w:t>Git checkout -</w:t>
+      </w:r>
+      <w:proofErr w:type="gramStart"/>
+      <w:r>
+        <w:t>f :</w:t>
+      </w:r>
+      <w:proofErr w:type="gramEnd"/>
+      <w:r>
+        <w:t xml:space="preserve"> not particular file, but more than one files in the directory</w:t>
       </w:r>
     </w:p>
     <w:p>
@@ -860,6 +1021,114 @@
           <w:ilvl w:val="0"/>
           <w:numId w:val="1"/>
         </w:numPr>
+        <w:autoSpaceDE w:val="0"/>
+        <w:autoSpaceDN w:val="0"/>
+        <w:adjustRightInd w:val="0"/>
+        <w:spacing w:after="0" w:line="240" w:lineRule="auto"/>
+        <w:rPr>
+          <w:rFonts w:ascii="Lucida Console" w:hAnsi="Lucida Console" w:cs="Lucida Console"/>
+          <w:kern w:val="0"/>
+          <w:sz w:val="18"/>
+          <w:szCs w:val="18"/>
+        </w:rPr>
+      </w:pPr>
+      <w:r>
+        <w:rPr>
+          <w:rFonts w:ascii="Lucida Console" w:hAnsi="Lucida Console" w:cs="Lucida Console"/>
+          <w:kern w:val="0"/>
+          <w:sz w:val="18"/>
+          <w:szCs w:val="18"/>
+        </w:rPr>
+        <w:t xml:space="preserve">git config - -global alias.st status: to rename status as </w:t>
+      </w:r>
+      <w:proofErr w:type="spellStart"/>
+      <w:r>
+        <w:rPr>
+          <w:rFonts w:ascii="Lucida Console" w:hAnsi="Lucida Console" w:cs="Lucida Console"/>
+          <w:kern w:val="0"/>
+          <w:sz w:val="18"/>
+          <w:szCs w:val="18"/>
+        </w:rPr>
+        <w:t>st</w:t>
+      </w:r>
+      <w:proofErr w:type="spellEnd"/>
+      <w:r>
+        <w:rPr>
+          <w:rFonts w:ascii="Lucida Console" w:hAnsi="Lucida Console" w:cs="Lucida Console"/>
+          <w:kern w:val="0"/>
+          <w:sz w:val="18"/>
+          <w:szCs w:val="18"/>
+        </w:rPr>
+        <w:t xml:space="preserve"> </w:t>
+      </w:r>
+    </w:p>
+    <w:p>
+      <w:pPr>
+        <w:pStyle w:val="ListParagraph"/>
+        <w:numPr>
+          <w:ilvl w:val="0"/>
+          <w:numId w:val="1"/>
+        </w:numPr>
+        <w:autoSpaceDE w:val="0"/>
+        <w:autoSpaceDN w:val="0"/>
+        <w:adjustRightInd w:val="0"/>
+        <w:spacing w:after="0" w:line="240" w:lineRule="auto"/>
+        <w:rPr>
+          <w:rFonts w:ascii="Lucida Console" w:hAnsi="Lucida Console" w:cs="Lucida Console"/>
+          <w:kern w:val="0"/>
+          <w:sz w:val="18"/>
+          <w:szCs w:val="18"/>
+        </w:rPr>
+      </w:pPr>
+      <w:r>
+        <w:rPr>
+          <w:rFonts w:ascii="Lucida Console" w:hAnsi="Lucida Console" w:cs="Lucida Console"/>
+          <w:kern w:val="0"/>
+          <w:sz w:val="18"/>
+          <w:szCs w:val="18"/>
+        </w:rPr>
+        <w:t xml:space="preserve">git config - -global </w:t>
+      </w:r>
+      <w:proofErr w:type="spellStart"/>
+      <w:proofErr w:type="gramStart"/>
+      <w:r>
+        <w:rPr>
+          <w:rFonts w:ascii="Lucida Console" w:hAnsi="Lucida Console" w:cs="Lucida Console"/>
+          <w:kern w:val="0"/>
+          <w:sz w:val="18"/>
+          <w:szCs w:val="18"/>
+        </w:rPr>
+        <w:t>alias.unstage</w:t>
+      </w:r>
+      <w:proofErr w:type="spellEnd"/>
+      <w:proofErr w:type="gramEnd"/>
+      <w:r>
+        <w:rPr>
+          <w:rFonts w:ascii="Lucida Console" w:hAnsi="Lucida Console" w:cs="Lucida Console"/>
+          <w:kern w:val="0"/>
+          <w:sz w:val="18"/>
+          <w:szCs w:val="18"/>
+        </w:rPr>
+        <w:t xml:space="preserve"> ‘restore - -staged – -'</w:t>
+      </w:r>
+    </w:p>
+    <w:p>
+      <w:pPr>
+        <w:pStyle w:val="ListParagraph"/>
+        <w:numPr>
+          <w:ilvl w:val="0"/>
+          <w:numId w:val="1"/>
+        </w:numPr>
+        <w:autoSpaceDE w:val="0"/>
+        <w:autoSpaceDN w:val="0"/>
+        <w:adjustRightInd w:val="0"/>
+        <w:spacing w:after="0" w:line="240" w:lineRule="auto"/>
+        <w:rPr>
+          <w:rFonts w:ascii="Lucida Console" w:hAnsi="Lucida Console" w:cs="Lucida Console"/>
+          <w:kern w:val="0"/>
+          <w:sz w:val="18"/>
+          <w:szCs w:val="18"/>
+        </w:rPr>
       </w:pPr>
     </w:p>
     <w:sectPr>

</xml_diff>

<commit_message>
learnt about cat function and updated gitcommands
</commit_message>
<xml_diff>
--- a/gitcommands.docx
+++ b/gitcommands.docx
@@ -53,15 +53,7 @@
         </w:numPr>
       </w:pPr>
       <w:r>
-        <w:t xml:space="preserve">Git add –a / git </w:t>
-      </w:r>
-      <w:proofErr w:type="gramStart"/>
-      <w:r>
-        <w:t>add</w:t>
-      </w:r>
-      <w:proofErr w:type="gramEnd"/>
-      <w:r>
-        <w:t xml:space="preserve"> &lt;name of file&gt; </w:t>
+        <w:t xml:space="preserve">Git add –a / git add &lt;name of file&gt; </w:t>
       </w:r>
     </w:p>
     <w:p>
@@ -128,12 +120,10 @@
         <w:t xml:space="preserve">Git config –global </w:t>
       </w:r>
       <w:proofErr w:type="spellStart"/>
-      <w:proofErr w:type="gramStart"/>
       <w:r>
         <w:t>user.email</w:t>
       </w:r>
       <w:proofErr w:type="spellEnd"/>
-      <w:proofErr w:type="gramEnd"/>
       <w:r>
         <w:t xml:space="preserve">// shows the email </w:t>
       </w:r>
@@ -155,15 +145,7 @@
       </w:r>
       <w:proofErr w:type="spellEnd"/>
       <w:r>
-        <w:t xml:space="preserve">// this </w:t>
-      </w:r>
-      <w:proofErr w:type="gramStart"/>
-      <w:r>
-        <w:t>is  a</w:t>
-      </w:r>
-      <w:proofErr w:type="gramEnd"/>
-      <w:r>
-        <w:t xml:space="preserve"> dangerous command used to delete and remove the </w:t>
+        <w:t xml:space="preserve">// this is  a dangerous command used to delete and remove the </w:t>
       </w:r>
       <w:proofErr w:type="spellStart"/>
       <w:r>
@@ -216,13 +198,8 @@
       </w:r>
       <w:proofErr w:type="spellEnd"/>
       <w:r>
-        <w:t xml:space="preserve"> command for present working </w:t>
-      </w:r>
-      <w:proofErr w:type="gramStart"/>
-      <w:r>
-        <w:t>directory .</w:t>
-      </w:r>
-      <w:proofErr w:type="gramEnd"/>
+        <w:t xml:space="preserve"> command for present working directory .</w:t>
+      </w:r>
     </w:p>
     <w:p>
       <w:pPr>
@@ -328,7 +305,6 @@
           <w:numId w:val="1"/>
         </w:numPr>
       </w:pPr>
-      <w:proofErr w:type="gramStart"/>
       <w:r>
         <w:t>Touch .</w:t>
       </w:r>
@@ -337,7 +313,6 @@
         <w:t>gitignore</w:t>
       </w:r>
       <w:proofErr w:type="spellEnd"/>
-      <w:proofErr w:type="gramEnd"/>
       <w:r>
         <w:t xml:space="preserve">: this is file we create wherein we store the names of files and folders we do not want to modify and commit </w:t>
       </w:r>
@@ -351,18 +326,13 @@
         </w:numPr>
       </w:pPr>
       <w:r>
-        <w:t xml:space="preserve">Then inside </w:t>
-      </w:r>
-      <w:proofErr w:type="gramStart"/>
-      <w:r>
-        <w:t>the .</w:t>
+        <w:t>Then inside the .</w:t>
       </w:r>
       <w:proofErr w:type="spellStart"/>
       <w:r>
         <w:t>gitignore</w:t>
       </w:r>
       <w:proofErr w:type="spellEnd"/>
-      <w:proofErr w:type="gramEnd"/>
       <w:r>
         <w:t xml:space="preserve"> file you have to write &lt;file </w:t>
       </w:r>
@@ -392,18 +362,13 @@
         </w:numPr>
       </w:pPr>
       <w:r>
-        <w:t xml:space="preserve">Say you want to ignore all files of type .log, then in </w:t>
-      </w:r>
-      <w:proofErr w:type="gramStart"/>
-      <w:r>
-        <w:t>the .</w:t>
+        <w:t>Say you want to ignore all files of type .log, then in the .</w:t>
       </w:r>
       <w:proofErr w:type="spellStart"/>
       <w:r>
         <w:t>gitignore</w:t>
       </w:r>
       <w:proofErr w:type="spellEnd"/>
-      <w:proofErr w:type="gramEnd"/>
       <w:r>
         <w:t xml:space="preserve"> file type *.log</w:t>
       </w:r>
@@ -417,18 +382,10 @@
         </w:numPr>
       </w:pPr>
       <w:r>
-        <w:t xml:space="preserve">Git </w:t>
-      </w:r>
-      <w:proofErr w:type="gramStart"/>
-      <w:r>
-        <w:t xml:space="preserve">diff </w:t>
-      </w:r>
-      <w:r>
-        <w:t>:</w:t>
-      </w:r>
-      <w:proofErr w:type="gramEnd"/>
-      <w:r>
-        <w:t xml:space="preserve"> </w:t>
+        <w:t xml:space="preserve">Git diff </w:t>
+      </w:r>
+      <w:r>
+        <w:t xml:space="preserve">: </w:t>
       </w:r>
       <w:r>
         <w:t xml:space="preserve">compares staging area and working directory </w:t>
@@ -463,35 +420,19 @@
         </w:numPr>
       </w:pPr>
       <w:r>
-        <w:t xml:space="preserve">git diff-- </w:t>
-      </w:r>
-      <w:proofErr w:type="gramStart"/>
-      <w:r>
-        <w:t>staged :</w:t>
-      </w:r>
-      <w:proofErr w:type="gramEnd"/>
-      <w:r>
-        <w:t xml:space="preserve"> compares the previous commit to the current staging area </w:t>
-      </w:r>
-    </w:p>
-    <w:p>
-      <w:pPr>
-        <w:pStyle w:val="ListParagraph"/>
-        <w:numPr>
-          <w:ilvl w:val="0"/>
-          <w:numId w:val="1"/>
-        </w:numPr>
-      </w:pPr>
-      <w:r>
-        <w:t xml:space="preserve">git </w:t>
-      </w:r>
-      <w:proofErr w:type="gramStart"/>
-      <w:r>
-        <w:t>rm :</w:t>
-      </w:r>
-      <w:proofErr w:type="gramEnd"/>
-      <w:r>
-        <w:t xml:space="preserve"> this removes the file </w:t>
+        <w:t xml:space="preserve">git diff-- staged : compares the previous commit to the current staging area </w:t>
+      </w:r>
+    </w:p>
+    <w:p>
+      <w:pPr>
+        <w:pStyle w:val="ListParagraph"/>
+        <w:numPr>
+          <w:ilvl w:val="0"/>
+          <w:numId w:val="1"/>
+        </w:numPr>
+      </w:pPr>
+      <w:r>
+        <w:t xml:space="preserve">git rm : this removes the file </w:t>
       </w:r>
     </w:p>
     <w:p>
@@ -514,47 +455,29 @@
           <w:numId w:val="1"/>
         </w:numPr>
       </w:pPr>
-      <w:proofErr w:type="gramStart"/>
-      <w:r>
-        <w:t>:q</w:t>
-      </w:r>
-      <w:proofErr w:type="gramEnd"/>
-      <w:r>
-        <w:t xml:space="preserve">!   </w:t>
-      </w:r>
-      <w:proofErr w:type="gramStart"/>
-      <w:r>
-        <w:t>:</w:t>
-      </w:r>
-      <w:r>
-        <w:t>This</w:t>
-      </w:r>
-      <w:proofErr w:type="gramEnd"/>
-      <w:r>
-        <w:t xml:space="preserve"> command means "quit without saving changes". It will exit Vim and discard any changes you made to the file.</w:t>
-      </w:r>
-    </w:p>
-    <w:p>
-      <w:pPr>
-        <w:pStyle w:val="ListParagraph"/>
-        <w:numPr>
-          <w:ilvl w:val="0"/>
-          <w:numId w:val="1"/>
-        </w:numPr>
-      </w:pPr>
-      <w:r>
-        <w:t xml:space="preserve">Git rm – cached filename: lets say there is a file already being tracked, not you add it </w:t>
-      </w:r>
-      <w:proofErr w:type="gramStart"/>
-      <w:r>
-        <w:t>to .</w:t>
+      <w:r>
+        <w:t>:q!   :</w:t>
+      </w:r>
+      <w:r>
+        <w:t>This command means "quit without saving changes". It will exit Vim and discard any changes you made to the file.</w:t>
+      </w:r>
+    </w:p>
+    <w:p>
+      <w:pPr>
+        <w:pStyle w:val="ListParagraph"/>
+        <w:numPr>
+          <w:ilvl w:val="0"/>
+          <w:numId w:val="1"/>
+        </w:numPr>
+      </w:pPr>
+      <w:r>
+        <w:t>Git rm – cached filename: lets say there is a file already being tracked, not you add it to .</w:t>
       </w:r>
       <w:proofErr w:type="spellStart"/>
       <w:r>
         <w:t>gitignore</w:t>
       </w:r>
       <w:proofErr w:type="spellEnd"/>
-      <w:proofErr w:type="gramEnd"/>
       <w:r>
         <w:t xml:space="preserve"> and then commit, now if you make any changes to it, it will still show modified and to be staged, thus for this use this command</w:t>
       </w:r>
@@ -568,15 +491,7 @@
         </w:numPr>
       </w:pPr>
       <w:r>
-        <w:t xml:space="preserve">Git log -p or git log -3 or any number, it is used to see those many </w:t>
-      </w:r>
-      <w:proofErr w:type="gramStart"/>
-      <w:r>
-        <w:t>number</w:t>
-      </w:r>
-      <w:proofErr w:type="gramEnd"/>
-      <w:r>
-        <w:t xml:space="preserve"> of changes along with the diff </w:t>
+        <w:t xml:space="preserve">Git log -p or git log -3 or any number, it is used to see those many number of changes along with the diff </w:t>
       </w:r>
     </w:p>
     <w:p>
@@ -600,15 +515,7 @@
         </w:numPr>
       </w:pPr>
       <w:r>
-        <w:t xml:space="preserve">Git log--pretty=one </w:t>
-      </w:r>
-      <w:proofErr w:type="gramStart"/>
-      <w:r>
-        <w:t>line :</w:t>
-      </w:r>
-      <w:proofErr w:type="gramEnd"/>
-      <w:r>
-        <w:t xml:space="preserve"> it shows in a neat one line per commit </w:t>
+        <w:t xml:space="preserve">Git log--pretty=one line : it shows in a neat one line per commit </w:t>
       </w:r>
     </w:p>
     <w:p>
@@ -648,19 +555,8 @@
           <w:sz w:val="18"/>
           <w:szCs w:val="18"/>
         </w:rPr>
-        <w:t>git log --since=</w:t>
-      </w:r>
-      <w:proofErr w:type="gramStart"/>
-      <w:r>
-        <w:rPr>
-          <w:rFonts w:ascii="Lucida Console" w:hAnsi="Lucida Console" w:cs="Lucida Console"/>
-          <w:kern w:val="0"/>
-          <w:sz w:val="18"/>
-          <w:szCs w:val="18"/>
-        </w:rPr>
-        <w:t>2.days</w:t>
-      </w:r>
-      <w:proofErr w:type="gramEnd"/>
+        <w:t>git log --since=2.days</w:t>
+      </w:r>
       <w:r>
         <w:rPr>
           <w:rFonts w:ascii="Lucida Console" w:hAnsi="Lucida Console" w:cs="Lucida Console"/>
@@ -696,17 +592,7 @@
           <w:sz w:val="18"/>
           <w:szCs w:val="18"/>
         </w:rPr>
-        <w:t>git log --since=</w:t>
-      </w:r>
-      <w:proofErr w:type="gramStart"/>
-      <w:r>
-        <w:rPr>
-          <w:rFonts w:ascii="Lucida Console" w:hAnsi="Lucida Console" w:cs="Lucida Console"/>
-          <w:kern w:val="0"/>
-          <w:sz w:val="18"/>
-          <w:szCs w:val="18"/>
-        </w:rPr>
-        <w:t>2.</w:t>
+        <w:t>git log --since=2.</w:t>
       </w:r>
       <w:r>
         <w:rPr>
@@ -717,7 +603,6 @@
         </w:rPr>
         <w:t>weeks</w:t>
       </w:r>
-      <w:proofErr w:type="gramEnd"/>
     </w:p>
     <w:p>
       <w:pPr>
@@ -744,36 +629,16 @@
           <w:sz w:val="18"/>
           <w:szCs w:val="18"/>
         </w:rPr>
-        <w:t>git log --pretty=format:"%h -- %an</w:t>
-      </w:r>
-      <w:proofErr w:type="gramStart"/>
-      <w:r>
-        <w:rPr>
-          <w:rFonts w:ascii="Lucida Console" w:hAnsi="Lucida Console" w:cs="Lucida Console"/>
-          <w:kern w:val="0"/>
-          <w:sz w:val="18"/>
-          <w:szCs w:val="18"/>
-        </w:rPr>
-        <w:t>"</w:t>
-      </w:r>
-      <w:r>
-        <w:rPr>
-          <w:rFonts w:ascii="Lucida Console" w:hAnsi="Lucida Console" w:cs="Lucida Console"/>
-          <w:kern w:val="0"/>
-          <w:sz w:val="18"/>
-          <w:szCs w:val="18"/>
-        </w:rPr>
-        <w:t xml:space="preserve"> :</w:t>
-      </w:r>
-      <w:proofErr w:type="gramEnd"/>
-      <w:r>
-        <w:rPr>
-          <w:rFonts w:ascii="Lucida Console" w:hAnsi="Lucida Console" w:cs="Lucida Console"/>
-          <w:kern w:val="0"/>
-          <w:sz w:val="18"/>
-          <w:szCs w:val="18"/>
-        </w:rPr>
-        <w:t xml:space="preserve"> it will print it in this format along with the names , for email use %ae</w:t>
+        <w:t>git log --pretty=format:"%h -- %an"</w:t>
+      </w:r>
+      <w:r>
+        <w:rPr>
+          <w:rFonts w:ascii="Lucida Console" w:hAnsi="Lucida Console" w:cs="Lucida Console"/>
+          <w:kern w:val="0"/>
+          <w:sz w:val="18"/>
+          <w:szCs w:val="18"/>
+        </w:rPr>
+        <w:t xml:space="preserve"> : it will print it in this format along with the names , for email use %ae</w:t>
       </w:r>
     </w:p>
     <w:p>
@@ -794,7 +659,6 @@
           <w:szCs w:val="18"/>
         </w:rPr>
       </w:pPr>
-      <w:proofErr w:type="gramStart"/>
       <w:r>
         <w:rPr>
           <w:rFonts w:ascii="Lucida Console" w:hAnsi="Lucida Console" w:cs="Lucida Console"/>
@@ -815,7 +679,6 @@
         <w:t>wq</w:t>
       </w:r>
       <w:proofErr w:type="spellEnd"/>
-      <w:proofErr w:type="gramEnd"/>
       <w:r>
         <w:rPr>
           <w:rFonts w:ascii="Lucida Console" w:hAnsi="Lucida Console" w:cs="Lucida Console"/>
@@ -835,15 +698,7 @@
         </w:numPr>
       </w:pPr>
       <w:r>
-        <w:t xml:space="preserve">Git restore - -staged </w:t>
-      </w:r>
-      <w:proofErr w:type="gramStart"/>
-      <w:r>
-        <w:t>filename :</w:t>
-      </w:r>
-      <w:proofErr w:type="gramEnd"/>
-      <w:r>
-        <w:t xml:space="preserve"> to remove the file from the staging area</w:t>
+        <w:t>Git restore - -staged filename : to remove the file from the staging area</w:t>
       </w:r>
       <w:r>
         <w:t xml:space="preserve">( </w:t>
@@ -875,15 +730,7 @@
       </w:r>
       <w:proofErr w:type="spellEnd"/>
       <w:r>
-        <w:t xml:space="preserve"> the particular file </w:t>
-      </w:r>
-      <w:proofErr w:type="gramStart"/>
-      <w:r>
-        <w:t>( but</w:t>
-      </w:r>
-      <w:proofErr w:type="gramEnd"/>
-      <w:r>
-        <w:t xml:space="preserve"> here you will loose the current changed if you haven’t commit </w:t>
+        <w:t xml:space="preserve"> the particular file ( but here you will loose the current changed if you haven’t commit </w:t>
       </w:r>
       <w:r>
         <w:t>it , so it can be dangerous)</w:t>
@@ -898,15 +745,7 @@
         </w:numPr>
       </w:pPr>
       <w:r>
-        <w:t>Git checkout -</w:t>
-      </w:r>
-      <w:proofErr w:type="gramStart"/>
-      <w:r>
-        <w:t>f :</w:t>
-      </w:r>
-      <w:proofErr w:type="gramEnd"/>
-      <w:r>
-        <w:t xml:space="preserve"> not particular file, but more than one files in the directory</w:t>
+        <w:t>Git checkout -f : not particular file, but more than one files in the directory</w:t>
       </w:r>
     </w:p>
     <w:p>
@@ -1090,7 +929,6 @@
         <w:t xml:space="preserve">git config - -global </w:t>
       </w:r>
       <w:proofErr w:type="spellStart"/>
-      <w:proofErr w:type="gramStart"/>
       <w:r>
         <w:rPr>
           <w:rFonts w:ascii="Lucida Console" w:hAnsi="Lucida Console" w:cs="Lucida Console"/>
@@ -1101,7 +939,6 @@
         <w:t>alias.unstage</w:t>
       </w:r>
       <w:proofErr w:type="spellEnd"/>
-      <w:proofErr w:type="gramEnd"/>
       <w:r>
         <w:rPr>
           <w:rFonts w:ascii="Lucida Console" w:hAnsi="Lucida Console" w:cs="Lucida Console"/>
@@ -1130,6 +967,170 @@
           <w:szCs w:val="18"/>
         </w:rPr>
       </w:pPr>
+      <w:r>
+        <w:rPr>
+          <w:rFonts w:ascii="Lucida Console" w:hAnsi="Lucida Console" w:cs="Lucida Console"/>
+          <w:kern w:val="0"/>
+          <w:sz w:val="18"/>
+          <w:szCs w:val="18"/>
+        </w:rPr>
+        <w:t>history: it displays the history</w:t>
+      </w:r>
+    </w:p>
+    <w:p>
+      <w:pPr>
+        <w:pStyle w:val="ListParagraph"/>
+        <w:numPr>
+          <w:ilvl w:val="0"/>
+          <w:numId w:val="1"/>
+        </w:numPr>
+        <w:autoSpaceDE w:val="0"/>
+        <w:autoSpaceDN w:val="0"/>
+        <w:adjustRightInd w:val="0"/>
+        <w:spacing w:after="0" w:line="240" w:lineRule="auto"/>
+        <w:rPr>
+          <w:rFonts w:ascii="Lucida Console" w:hAnsi="Lucida Console" w:cs="Lucida Console"/>
+          <w:kern w:val="0"/>
+          <w:sz w:val="18"/>
+          <w:szCs w:val="18"/>
+        </w:rPr>
+      </w:pPr>
+      <w:r>
+        <w:rPr>
+          <w:rFonts w:ascii="Lucida Console" w:hAnsi="Lucida Console" w:cs="Lucida Console"/>
+          <w:kern w:val="0"/>
+          <w:sz w:val="18"/>
+          <w:szCs w:val="18"/>
+        </w:rPr>
+        <w:t>cat ./</w:t>
+      </w:r>
+      <w:proofErr w:type="spellStart"/>
+      <w:r>
+        <w:rPr>
+          <w:rFonts w:ascii="Lucida Console" w:hAnsi="Lucida Console" w:cs="Lucida Console"/>
+          <w:kern w:val="0"/>
+          <w:sz w:val="18"/>
+          <w:szCs w:val="18"/>
+        </w:rPr>
+        <w:t>filepath</w:t>
+      </w:r>
+      <w:proofErr w:type="spellEnd"/>
+      <w:r>
+        <w:rPr>
+          <w:rFonts w:ascii="Lucida Console" w:hAnsi="Lucida Console" w:cs="Lucida Console"/>
+          <w:kern w:val="0"/>
+          <w:sz w:val="18"/>
+          <w:szCs w:val="18"/>
+        </w:rPr>
+        <w:t xml:space="preserve"> : gives the contents of the txt file </w:t>
+      </w:r>
+    </w:p>
+    <w:p>
+      <w:pPr>
+        <w:pStyle w:val="ListParagraph"/>
+        <w:numPr>
+          <w:ilvl w:val="0"/>
+          <w:numId w:val="1"/>
+        </w:numPr>
+        <w:autoSpaceDE w:val="0"/>
+        <w:autoSpaceDN w:val="0"/>
+        <w:adjustRightInd w:val="0"/>
+        <w:spacing w:after="0" w:line="240" w:lineRule="auto"/>
+        <w:rPr>
+          <w:rFonts w:ascii="Lucida Console" w:hAnsi="Lucida Console" w:cs="Lucida Console"/>
+          <w:kern w:val="0"/>
+          <w:sz w:val="18"/>
+          <w:szCs w:val="18"/>
+        </w:rPr>
+      </w:pPr>
+      <w:r>
+        <w:rPr>
+          <w:rFonts w:ascii="Lucida Console" w:hAnsi="Lucida Console" w:cs="Lucida Console"/>
+          <w:kern w:val="0"/>
+          <w:sz w:val="18"/>
+          <w:szCs w:val="18"/>
+        </w:rPr>
+        <w:t>exit : closes the terminal</w:t>
+      </w:r>
+    </w:p>
+    <w:p>
+      <w:pPr>
+        <w:pStyle w:val="ListParagraph"/>
+        <w:numPr>
+          <w:ilvl w:val="0"/>
+          <w:numId w:val="1"/>
+        </w:numPr>
+        <w:autoSpaceDE w:val="0"/>
+        <w:autoSpaceDN w:val="0"/>
+        <w:adjustRightInd w:val="0"/>
+        <w:spacing w:after="0" w:line="240" w:lineRule="auto"/>
+        <w:rPr>
+          <w:rFonts w:ascii="Lucida Console" w:hAnsi="Lucida Console" w:cs="Lucida Console"/>
+          <w:kern w:val="0"/>
+          <w:sz w:val="18"/>
+          <w:szCs w:val="18"/>
+        </w:rPr>
+      </w:pPr>
+      <w:proofErr w:type="spellStart"/>
+      <w:r>
+        <w:rPr>
+          <w:rFonts w:ascii="Lucida Console" w:hAnsi="Lucida Console" w:cs="Lucida Console"/>
+          <w:kern w:val="0"/>
+          <w:sz w:val="18"/>
+          <w:szCs w:val="18"/>
+        </w:rPr>
+        <w:t>catdoc</w:t>
+      </w:r>
+      <w:proofErr w:type="spellEnd"/>
+      <w:r>
+        <w:rPr>
+          <w:rFonts w:ascii="Lucida Console" w:hAnsi="Lucida Console" w:cs="Lucida Console"/>
+          <w:kern w:val="0"/>
+          <w:sz w:val="18"/>
+          <w:szCs w:val="18"/>
+        </w:rPr>
+        <w:t xml:space="preserve">, </w:t>
+      </w:r>
+      <w:proofErr w:type="spellStart"/>
+      <w:r>
+        <w:rPr>
+          <w:rFonts w:ascii="Lucida Console" w:hAnsi="Lucida Console" w:cs="Lucida Console"/>
+          <w:kern w:val="0"/>
+          <w:sz w:val="18"/>
+          <w:szCs w:val="18"/>
+        </w:rPr>
+        <w:t>pandoc</w:t>
+      </w:r>
+      <w:proofErr w:type="spellEnd"/>
+      <w:r>
+        <w:rPr>
+          <w:rFonts w:ascii="Lucida Console" w:hAnsi="Lucida Console" w:cs="Lucida Console"/>
+          <w:kern w:val="0"/>
+          <w:sz w:val="18"/>
+          <w:szCs w:val="18"/>
+        </w:rPr>
+        <w:t xml:space="preserve"> , </w:t>
+      </w:r>
+      <w:proofErr w:type="spellStart"/>
+      <w:r>
+        <w:rPr>
+          <w:rFonts w:ascii="Lucida Console" w:hAnsi="Lucida Console" w:cs="Lucida Console"/>
+          <w:kern w:val="0"/>
+          <w:sz w:val="18"/>
+          <w:szCs w:val="18"/>
+        </w:rPr>
+        <w:t>antiword</w:t>
+      </w:r>
+      <w:proofErr w:type="spellEnd"/>
+      <w:r>
+        <w:rPr>
+          <w:rFonts w:ascii="Lucida Console" w:hAnsi="Lucida Console" w:cs="Lucida Console"/>
+          <w:kern w:val="0"/>
+          <w:sz w:val="18"/>
+          <w:szCs w:val="18"/>
+        </w:rPr>
+        <w:t xml:space="preserve"> </w:t>
+      </w:r>
     </w:p>
     <w:sectPr>
       <w:pgSz w:w="11906" w:h="16838"/>

</xml_diff>